<commit_message>
update on 2025-04-12 11:35:09.381145
</commit_message>
<xml_diff>
--- a/cfg - system.docx
+++ b/cfg - system.docx
@@ -4622,12 +4622,6 @@
             <w:insideH w:val="single" w:color="auto" w:sz="4" w:space="0"/>
             <w:insideV w:val="single" w:color="auto" w:sz="4" w:space="0"/>
           </w:tblBorders>
-          <w:tblCellMar>
-            <w:top w:w="0" w:type="dxa"/>
-            <w:left w:w="108" w:type="dxa"/>
-            <w:bottom w:w="0" w:type="dxa"/>
-            <w:right w:w="108" w:type="dxa"/>
-          </w:tblCellMar>
         </w:tblPrEx>
         <w:tc>
           <w:tcPr>
@@ -5071,14 +5065,6 @@
       </w:tr>
       <w:tr>
         <w:tblPrEx>
-          <w:tblBorders>
-            <w:top w:val="single" w:color="auto" w:sz="4" w:space="0"/>
-            <w:left w:val="single" w:color="auto" w:sz="4" w:space="0"/>
-            <w:bottom w:val="single" w:color="auto" w:sz="4" w:space="0"/>
-            <w:right w:val="single" w:color="auto" w:sz="4" w:space="0"/>
-            <w:insideH w:val="single" w:color="auto" w:sz="4" w:space="0"/>
-            <w:insideV w:val="single" w:color="auto" w:sz="4" w:space="0"/>
-          </w:tblBorders>
           <w:tblCellMar>
             <w:top w:w="0" w:type="dxa"/>
             <w:left w:w="108" w:type="dxa"/>
@@ -6159,12 +6145,6 @@
             <w:insideH w:val="single" w:color="auto" w:sz="4" w:space="0"/>
             <w:insideV w:val="single" w:color="auto" w:sz="4" w:space="0"/>
           </w:tblBorders>
-          <w:tblCellMar>
-            <w:top w:w="0" w:type="dxa"/>
-            <w:left w:w="108" w:type="dxa"/>
-            <w:bottom w:w="0" w:type="dxa"/>
-            <w:right w:w="108" w:type="dxa"/>
-          </w:tblCellMar>
         </w:tblPrEx>
         <w:tc>
           <w:tcPr>
@@ -10355,12 +10335,6 @@
             <w:insideH w:val="single" w:color="auto" w:sz="4" w:space="0"/>
             <w:insideV w:val="single" w:color="auto" w:sz="4" w:space="0"/>
           </w:tblBorders>
-          <w:tblCellMar>
-            <w:top w:w="0" w:type="dxa"/>
-            <w:left w:w="108" w:type="dxa"/>
-            <w:bottom w:w="0" w:type="dxa"/>
-            <w:right w:w="108" w:type="dxa"/>
-          </w:tblCellMar>
         </w:tblPrEx>
         <w:tc>
           <w:tcPr>
@@ -10421,12 +10395,6 @@
             <w:insideH w:val="single" w:color="auto" w:sz="4" w:space="0"/>
             <w:insideV w:val="single" w:color="auto" w:sz="4" w:space="0"/>
           </w:tblBorders>
-          <w:tblCellMar>
-            <w:top w:w="0" w:type="dxa"/>
-            <w:left w:w="108" w:type="dxa"/>
-            <w:bottom w:w="0" w:type="dxa"/>
-            <w:right w:w="108" w:type="dxa"/>
-          </w:tblCellMar>
         </w:tblPrEx>
         <w:trPr>
           <w:trHeight w:val="242" w:hRule="atLeast"/>
@@ -10987,6 +10955,12 @@
             <w:insideH w:val="single" w:color="auto" w:sz="4" w:space="0"/>
             <w:insideV w:val="single" w:color="auto" w:sz="4" w:space="0"/>
           </w:tblBorders>
+          <w:tblCellMar>
+            <w:top w:w="0" w:type="dxa"/>
+            <w:left w:w="108" w:type="dxa"/>
+            <w:bottom w:w="0" w:type="dxa"/>
+            <w:right w:w="108" w:type="dxa"/>
+          </w:tblCellMar>
         </w:tblPrEx>
         <w:tc>
           <w:tcPr>
@@ -12826,12 +12800,6 @@
             <w:insideH w:val="single" w:color="auto" w:sz="4" w:space="0"/>
             <w:insideV w:val="single" w:color="auto" w:sz="4" w:space="0"/>
           </w:tblBorders>
-          <w:tblCellMar>
-            <w:top w:w="0" w:type="dxa"/>
-            <w:left w:w="108" w:type="dxa"/>
-            <w:bottom w:w="0" w:type="dxa"/>
-            <w:right w:w="108" w:type="dxa"/>
-          </w:tblCellMar>
         </w:tblPrEx>
         <w:tc>
           <w:tcPr>
@@ -18714,7 +18682,7 @@
       </w:tblPr>
       <w:tblGrid>
         <w:gridCol w:w="847"/>
-        <w:gridCol w:w="4038"/>
+        <w:gridCol w:w="4544"/>
         <w:gridCol w:w="3453"/>
       </w:tblGrid>
       <w:tr>
@@ -23292,6 +23260,650 @@
                 <w:lang w:val="en-US" w:eastAsia="zh-CN"/>
               </w:rPr>
               <w:t>修改url</w:t>
+            </w:r>
+          </w:p>
+        </w:tc>
+      </w:tr>
+      <w:tr>
+        <w:tblPrEx>
+          <w:tblBorders>
+            <w:top w:val="single" w:color="auto" w:sz="4" w:space="0"/>
+            <w:left w:val="single" w:color="auto" w:sz="4" w:space="0"/>
+            <w:bottom w:val="single" w:color="auto" w:sz="4" w:space="0"/>
+            <w:right w:val="single" w:color="auto" w:sz="4" w:space="0"/>
+            <w:insideH w:val="single" w:color="auto" w:sz="4" w:space="0"/>
+            <w:insideV w:val="single" w:color="auto" w:sz="4" w:space="0"/>
+          </w:tblBorders>
+          <w:tblCellMar>
+            <w:top w:w="0" w:type="dxa"/>
+            <w:left w:w="108" w:type="dxa"/>
+            <w:bottom w:w="0" w:type="dxa"/>
+            <w:right w:w="108" w:type="dxa"/>
+          </w:tblCellMar>
+        </w:tblPrEx>
+        <w:tc>
+          <w:tcPr>
+            <w:tcW w:w="0" w:type="auto"/>
+            <w:vMerge w:val="restart"/>
+            <w:vAlign w:val="center"/>
+          </w:tcPr>
+          <w:p>
+            <w:pPr>
+              <w:bidi w:val="0"/>
+              <w:spacing w:line="240" w:lineRule="auto"/>
+              <w:jc w:val="both"/>
+              <w:rPr>
+                <w:rFonts w:hint="default" w:ascii="华文中宋" w:hAnsi="华文中宋" w:cs="华文中宋"/>
+                <w:b/>
+                <w:bCs/>
+                <w:color w:val="ED7D31" w:themeColor="accent2"/>
+                <w:spacing w:val="0"/>
+                <w:kern w:val="2"/>
+                <w:sz w:val="21"/>
+                <w:szCs w:val="24"/>
+                <w:vertAlign w:val="baseline"/>
+                <w:lang w:val="en-US" w:eastAsia="zh-CN" w:bidi="ar-SA"/>
+                <w14:textFill>
+                  <w14:solidFill>
+                    <w14:schemeClr w14:val="accent2"/>
+                  </w14:solidFill>
+                </w14:textFill>
+              </w:rPr>
+            </w:pPr>
+            <w:r>
+              <w:rPr>
+                <w:rFonts w:hint="eastAsia" w:ascii="华文中宋" w:hAnsi="华文中宋" w:cs="华文中宋"/>
+                <w:b/>
+                <w:bCs/>
+                <w:color w:val="ED7D31" w:themeColor="accent2"/>
+                <w:spacing w:val="0"/>
+                <w:kern w:val="2"/>
+                <w:sz w:val="21"/>
+                <w:szCs w:val="24"/>
+                <w:vertAlign w:val="baseline"/>
+                <w:lang w:val="en-US" w:eastAsia="zh-CN" w:bidi="ar-SA"/>
+                <w14:textFill>
+                  <w14:solidFill>
+                    <w14:schemeClr w14:val="accent2"/>
+                  </w14:solidFill>
+                </w14:textFill>
+              </w:rPr>
+              <w:t>历史</w:t>
+            </w:r>
+          </w:p>
+        </w:tc>
+        <w:tc>
+          <w:tcPr>
+            <w:tcW w:w="0" w:type="auto"/>
+            <w:vAlign w:val="center"/>
+          </w:tcPr>
+          <w:p>
+            <w:pPr>
+              <w:bidi w:val="0"/>
+              <w:spacing w:line="240" w:lineRule="auto"/>
+              <w:jc w:val="both"/>
+              <w:rPr>
+                <w:rFonts w:hint="default" w:ascii="华文中宋" w:hAnsi="华文中宋" w:cs="华文中宋"/>
+                <w:b/>
+                <w:bCs/>
+                <w:color w:val="FF0000"/>
+                <w:spacing w:val="0"/>
+                <w:sz w:val="21"/>
+                <w:szCs w:val="24"/>
+                <w:vertAlign w:val="baseline"/>
+                <w:lang w:val="en-US" w:eastAsia="zh-CN"/>
+              </w:rPr>
+            </w:pPr>
+            <w:r>
+              <w:rPr>
+                <w:rFonts w:hint="eastAsia" w:ascii="华文中宋" w:hAnsi="华文中宋" w:cs="华文中宋"/>
+                <w:b/>
+                <w:bCs/>
+                <w:color w:val="FF0000"/>
+                <w:spacing w:val="0"/>
+                <w:sz w:val="21"/>
+                <w:szCs w:val="24"/>
+                <w:vertAlign w:val="baseline"/>
+                <w:lang w:val="en-US" w:eastAsia="zh-CN"/>
+              </w:rPr>
+              <w:t>git filter-repo --analyse</w:t>
+            </w:r>
+          </w:p>
+        </w:tc>
+        <w:tc>
+          <w:tcPr>
+            <w:tcW w:w="0" w:type="auto"/>
+            <w:vAlign w:val="center"/>
+          </w:tcPr>
+          <w:p>
+            <w:pPr>
+              <w:bidi w:val="0"/>
+              <w:spacing w:line="240" w:lineRule="auto"/>
+              <w:jc w:val="left"/>
+              <w:rPr>
+                <w:rFonts w:hint="default" w:ascii="华文中宋" w:hAnsi="华文中宋" w:eastAsia="华文中宋" w:cs="华文中宋"/>
+                <w:b/>
+                <w:bCs/>
+                <w:color w:val="EA82F1"/>
+                <w:sz w:val="21"/>
+                <w:szCs w:val="24"/>
+                <w:lang w:val="en-US" w:eastAsia="zh-CN"/>
+              </w:rPr>
+            </w:pPr>
+            <w:r>
+              <w:rPr>
+                <w:rFonts w:hint="eastAsia" w:ascii="华文中宋" w:hAnsi="华文中宋" w:eastAsia="华文中宋" w:cs="华文中宋"/>
+                <w:b/>
+                <w:bCs/>
+                <w:color w:val="ED7D31" w:themeColor="accent2"/>
+                <w:spacing w:val="0"/>
+                <w:sz w:val="21"/>
+                <w:szCs w:val="24"/>
+                <w:vertAlign w:val="baseline"/>
+                <w:lang w:val="en-US" w:eastAsia="zh-CN"/>
+                <w14:textFill>
+                  <w14:solidFill>
+                    <w14:schemeClr w14:val="accent2"/>
+                  </w14:solidFill>
+                </w14:textFill>
+              </w:rPr>
+              <w:t>生成</w:t>
+            </w:r>
+            <w:r>
+              <w:rPr>
+                <w:rFonts w:hint="eastAsia" w:ascii="华文中宋" w:hAnsi="华文中宋" w:cs="华文中宋"/>
+                <w:b/>
+                <w:bCs/>
+                <w:color w:val="EA82F1"/>
+                <w:sz w:val="21"/>
+                <w:szCs w:val="24"/>
+                <w:lang w:val="en-US" w:eastAsia="zh-CN"/>
+              </w:rPr>
+              <w:t>分析报告</w:t>
+            </w:r>
+          </w:p>
+        </w:tc>
+      </w:tr>
+      <w:tr>
+        <w:tblPrEx>
+          <w:tblBorders>
+            <w:top w:val="single" w:color="auto" w:sz="4" w:space="0"/>
+            <w:left w:val="single" w:color="auto" w:sz="4" w:space="0"/>
+            <w:bottom w:val="single" w:color="auto" w:sz="4" w:space="0"/>
+            <w:right w:val="single" w:color="auto" w:sz="4" w:space="0"/>
+            <w:insideH w:val="single" w:color="auto" w:sz="4" w:space="0"/>
+            <w:insideV w:val="single" w:color="auto" w:sz="4" w:space="0"/>
+          </w:tblBorders>
+          <w:tblCellMar>
+            <w:top w:w="0" w:type="dxa"/>
+            <w:left w:w="108" w:type="dxa"/>
+            <w:bottom w:w="0" w:type="dxa"/>
+            <w:right w:w="108" w:type="dxa"/>
+          </w:tblCellMar>
+        </w:tblPrEx>
+        <w:tc>
+          <w:tcPr>
+            <w:tcW w:w="0" w:type="auto"/>
+            <w:vMerge w:val="continue"/>
+            <w:tcBorders/>
+            <w:vAlign w:val="center"/>
+          </w:tcPr>
+          <w:p>
+            <w:pPr>
+              <w:bidi w:val="0"/>
+              <w:spacing w:line="240" w:lineRule="auto"/>
+              <w:jc w:val="both"/>
+              <w:rPr>
+                <w:rFonts w:hint="eastAsia" w:ascii="华文中宋" w:hAnsi="华文中宋" w:cs="华文中宋"/>
+                <w:b/>
+                <w:bCs/>
+                <w:color w:val="ED7D31" w:themeColor="accent2"/>
+                <w:spacing w:val="0"/>
+                <w:kern w:val="2"/>
+                <w:sz w:val="21"/>
+                <w:szCs w:val="24"/>
+                <w:vertAlign w:val="baseline"/>
+                <w:lang w:val="en-US" w:eastAsia="zh-CN" w:bidi="ar-SA"/>
+                <w14:textFill>
+                  <w14:solidFill>
+                    <w14:schemeClr w14:val="accent2"/>
+                  </w14:solidFill>
+                </w14:textFill>
+              </w:rPr>
+            </w:pPr>
+          </w:p>
+        </w:tc>
+        <w:tc>
+          <w:tcPr>
+            <w:tcW w:w="0" w:type="auto"/>
+            <w:vAlign w:val="center"/>
+          </w:tcPr>
+          <w:p>
+            <w:pPr>
+              <w:bidi w:val="0"/>
+              <w:spacing w:line="240" w:lineRule="auto"/>
+              <w:jc w:val="both"/>
+              <w:rPr>
+                <w:rFonts w:hint="default" w:ascii="华文中宋" w:hAnsi="华文中宋" w:cs="华文中宋"/>
+                <w:b/>
+                <w:bCs/>
+                <w:color w:val="FF0000"/>
+                <w:spacing w:val="0"/>
+                <w:sz w:val="21"/>
+                <w:szCs w:val="24"/>
+                <w:vertAlign w:val="baseline"/>
+                <w:lang w:val="en-US" w:eastAsia="zh-CN"/>
+              </w:rPr>
+            </w:pPr>
+            <w:r>
+              <w:rPr>
+                <w:rFonts w:hint="eastAsia" w:ascii="华文中宋" w:hAnsi="华文中宋" w:cs="华文中宋"/>
+                <w:b/>
+                <w:bCs/>
+                <w:color w:val="FF0000"/>
+                <w:spacing w:val="0"/>
+                <w:sz w:val="21"/>
+                <w:szCs w:val="24"/>
+                <w:vertAlign w:val="baseline"/>
+                <w:lang w:val="en-US" w:eastAsia="zh-CN"/>
+              </w:rPr>
+              <w:t>git filter-repo --invert-paths --path &lt;path&gt;</w:t>
+            </w:r>
+            <w:bookmarkStart w:id="9" w:name="_GoBack"/>
+            <w:bookmarkEnd w:id="9"/>
+          </w:p>
+        </w:tc>
+        <w:tc>
+          <w:tcPr>
+            <w:tcW w:w="0" w:type="auto"/>
+            <w:vAlign w:val="center"/>
+          </w:tcPr>
+          <w:p>
+            <w:pPr>
+              <w:bidi w:val="0"/>
+              <w:spacing w:line="240" w:lineRule="auto"/>
+              <w:jc w:val="left"/>
+              <w:rPr>
+                <w:rFonts w:hint="default" w:ascii="华文中宋" w:hAnsi="华文中宋" w:eastAsia="华文中宋" w:cs="华文中宋"/>
+                <w:b/>
+                <w:bCs/>
+                <w:color w:val="ED7D31" w:themeColor="accent2"/>
+                <w:spacing w:val="0"/>
+                <w:sz w:val="21"/>
+                <w:szCs w:val="24"/>
+                <w:vertAlign w:val="baseline"/>
+                <w:lang w:val="en-US" w:eastAsia="zh-CN"/>
+                <w14:textFill>
+                  <w14:solidFill>
+                    <w14:schemeClr w14:val="accent2"/>
+                  </w14:solidFill>
+                </w14:textFill>
+              </w:rPr>
+            </w:pPr>
+            <w:r>
+              <w:rPr>
+                <w:rFonts w:hint="eastAsia" w:ascii="华文中宋" w:hAnsi="华文中宋" w:cs="华文中宋"/>
+                <w:b/>
+                <w:bCs/>
+                <w:color w:val="EA82F1"/>
+                <w:sz w:val="21"/>
+                <w:szCs w:val="24"/>
+                <w:lang w:val="en-US" w:eastAsia="zh-CN"/>
+              </w:rPr>
+              <w:t>删除</w:t>
+            </w:r>
+            <w:r>
+              <w:rPr>
+                <w:rFonts w:hint="eastAsia" w:ascii="华文中宋" w:hAnsi="华文中宋" w:cs="华文中宋"/>
+                <w:b/>
+                <w:bCs/>
+                <w:color w:val="ED7D31" w:themeColor="accent2"/>
+                <w:spacing w:val="0"/>
+                <w:sz w:val="21"/>
+                <w:szCs w:val="24"/>
+                <w:vertAlign w:val="baseline"/>
+                <w:lang w:val="en-US" w:eastAsia="zh-CN"/>
+                <w14:textFill>
+                  <w14:solidFill>
+                    <w14:schemeClr w14:val="accent2"/>
+                  </w14:solidFill>
+                </w14:textFill>
+              </w:rPr>
+              <w:t>历史文件</w:t>
+            </w:r>
+          </w:p>
+        </w:tc>
+      </w:tr>
+      <w:tr>
+        <w:tblPrEx>
+          <w:tblBorders>
+            <w:top w:val="single" w:color="auto" w:sz="4" w:space="0"/>
+            <w:left w:val="single" w:color="auto" w:sz="4" w:space="0"/>
+            <w:bottom w:val="single" w:color="auto" w:sz="4" w:space="0"/>
+            <w:right w:val="single" w:color="auto" w:sz="4" w:space="0"/>
+            <w:insideH w:val="single" w:color="auto" w:sz="4" w:space="0"/>
+            <w:insideV w:val="single" w:color="auto" w:sz="4" w:space="0"/>
+          </w:tblBorders>
+          <w:tblCellMar>
+            <w:top w:w="0" w:type="dxa"/>
+            <w:left w:w="108" w:type="dxa"/>
+            <w:bottom w:w="0" w:type="dxa"/>
+            <w:right w:w="108" w:type="dxa"/>
+          </w:tblCellMar>
+        </w:tblPrEx>
+        <w:tc>
+          <w:tcPr>
+            <w:tcW w:w="0" w:type="auto"/>
+            <w:vMerge w:val="continue"/>
+            <w:tcBorders/>
+            <w:vAlign w:val="center"/>
+          </w:tcPr>
+          <w:p>
+            <w:pPr>
+              <w:bidi w:val="0"/>
+              <w:spacing w:line="240" w:lineRule="auto"/>
+              <w:jc w:val="both"/>
+              <w:rPr>
+                <w:rFonts w:hint="eastAsia" w:ascii="华文中宋" w:hAnsi="华文中宋" w:cs="华文中宋"/>
+                <w:b/>
+                <w:bCs/>
+                <w:color w:val="ED7D31" w:themeColor="accent2"/>
+                <w:spacing w:val="0"/>
+                <w:kern w:val="2"/>
+                <w:sz w:val="21"/>
+                <w:szCs w:val="24"/>
+                <w:vertAlign w:val="baseline"/>
+                <w:lang w:val="en-US" w:eastAsia="zh-CN" w:bidi="ar-SA"/>
+                <w14:textFill>
+                  <w14:solidFill>
+                    <w14:schemeClr w14:val="accent2"/>
+                  </w14:solidFill>
+                </w14:textFill>
+              </w:rPr>
+            </w:pPr>
+          </w:p>
+        </w:tc>
+        <w:tc>
+          <w:tcPr>
+            <w:tcW w:w="0" w:type="auto"/>
+            <w:vAlign w:val="center"/>
+          </w:tcPr>
+          <w:p>
+            <w:pPr>
+              <w:bidi w:val="0"/>
+              <w:spacing w:line="240" w:lineRule="auto"/>
+              <w:jc w:val="both"/>
+              <w:rPr>
+                <w:rFonts w:hint="eastAsia" w:ascii="华文中宋" w:hAnsi="华文中宋" w:cs="华文中宋"/>
+                <w:b/>
+                <w:bCs/>
+                <w:color w:val="FF0000"/>
+                <w:spacing w:val="0"/>
+                <w:sz w:val="21"/>
+                <w:szCs w:val="24"/>
+                <w:vertAlign w:val="baseline"/>
+                <w:lang w:val="en-US" w:eastAsia="zh-CN"/>
+              </w:rPr>
+            </w:pPr>
+            <w:r>
+              <w:rPr>
+                <w:rFonts w:hint="eastAsia" w:ascii="华文中宋" w:hAnsi="华文中宋" w:cs="华文中宋"/>
+                <w:b/>
+                <w:bCs/>
+                <w:color w:val="FF0000"/>
+                <w:spacing w:val="0"/>
+                <w:sz w:val="21"/>
+                <w:szCs w:val="24"/>
+                <w:vertAlign w:val="baseline"/>
+                <w:lang w:val="en-US" w:eastAsia="zh-CN"/>
+              </w:rPr>
+              <w:t>git reflog expire --expire=now --all</w:t>
+            </w:r>
+          </w:p>
+          <w:p>
+            <w:pPr>
+              <w:bidi w:val="0"/>
+              <w:spacing w:line="240" w:lineRule="auto"/>
+              <w:jc w:val="both"/>
+              <w:rPr>
+                <w:rFonts w:hint="eastAsia" w:ascii="华文中宋" w:hAnsi="华文中宋" w:cs="华文中宋"/>
+                <w:b/>
+                <w:bCs/>
+                <w:color w:val="FF0000"/>
+                <w:spacing w:val="0"/>
+                <w:sz w:val="21"/>
+                <w:szCs w:val="24"/>
+                <w:vertAlign w:val="baseline"/>
+                <w:lang w:val="en-US" w:eastAsia="zh-CN"/>
+              </w:rPr>
+            </w:pPr>
+            <w:r>
+              <w:rPr>
+                <w:rFonts w:hint="eastAsia" w:ascii="华文中宋" w:hAnsi="华文中宋" w:cs="华文中宋"/>
+                <w:b/>
+                <w:bCs/>
+                <w:color w:val="FF0000"/>
+                <w:spacing w:val="0"/>
+                <w:sz w:val="21"/>
+                <w:szCs w:val="24"/>
+                <w:vertAlign w:val="baseline"/>
+                <w:lang w:val="en-US" w:eastAsia="zh-CN"/>
+              </w:rPr>
+              <w:t>git gc --prune=now --aggressive</w:t>
+            </w:r>
+          </w:p>
+        </w:tc>
+        <w:tc>
+          <w:tcPr>
+            <w:tcW w:w="0" w:type="auto"/>
+            <w:vAlign w:val="center"/>
+          </w:tcPr>
+          <w:p>
+            <w:pPr>
+              <w:bidi w:val="0"/>
+              <w:spacing w:line="240" w:lineRule="auto"/>
+              <w:jc w:val="left"/>
+              <w:rPr>
+                <w:rFonts w:hint="eastAsia" w:ascii="华文中宋" w:hAnsi="华文中宋" w:cs="华文中宋"/>
+                <w:b/>
+                <w:bCs/>
+                <w:color w:val="EA82F1"/>
+                <w:sz w:val="21"/>
+                <w:szCs w:val="24"/>
+                <w:lang w:val="en-US" w:eastAsia="zh-CN"/>
+              </w:rPr>
+            </w:pPr>
+            <w:r>
+              <w:rPr>
+                <w:rFonts w:hint="eastAsia" w:ascii="华文中宋" w:hAnsi="华文中宋" w:cs="华文中宋"/>
+                <w:b/>
+                <w:bCs/>
+                <w:color w:val="EA82F1"/>
+                <w:sz w:val="21"/>
+                <w:szCs w:val="24"/>
+                <w:lang w:val="en-US" w:eastAsia="zh-CN"/>
+              </w:rPr>
+              <w:t>清理</w:t>
+            </w:r>
+            <w:r>
+              <w:rPr>
+                <w:rFonts w:hint="eastAsia" w:ascii="华文中宋" w:hAnsi="华文中宋" w:cs="华文中宋"/>
+                <w:b/>
+                <w:bCs/>
+                <w:color w:val="ED7D31" w:themeColor="accent2"/>
+                <w:spacing w:val="0"/>
+                <w:sz w:val="21"/>
+                <w:szCs w:val="24"/>
+                <w:vertAlign w:val="baseline"/>
+                <w:lang w:val="en-US" w:eastAsia="zh-CN"/>
+                <w14:textFill>
+                  <w14:solidFill>
+                    <w14:schemeClr w14:val="accent2"/>
+                  </w14:solidFill>
+                </w14:textFill>
+              </w:rPr>
+              <w:t>未使用的对象</w:t>
+            </w:r>
+          </w:p>
+        </w:tc>
+      </w:tr>
+      <w:tr>
+        <w:tblPrEx>
+          <w:tblBorders>
+            <w:top w:val="single" w:color="auto" w:sz="4" w:space="0"/>
+            <w:left w:val="single" w:color="auto" w:sz="4" w:space="0"/>
+            <w:bottom w:val="single" w:color="auto" w:sz="4" w:space="0"/>
+            <w:right w:val="single" w:color="auto" w:sz="4" w:space="0"/>
+            <w:insideH w:val="single" w:color="auto" w:sz="4" w:space="0"/>
+            <w:insideV w:val="single" w:color="auto" w:sz="4" w:space="0"/>
+          </w:tblBorders>
+          <w:tblCellMar>
+            <w:top w:w="0" w:type="dxa"/>
+            <w:left w:w="108" w:type="dxa"/>
+            <w:bottom w:w="0" w:type="dxa"/>
+            <w:right w:w="108" w:type="dxa"/>
+          </w:tblCellMar>
+        </w:tblPrEx>
+        <w:tc>
+          <w:tcPr>
+            <w:tcW w:w="0" w:type="auto"/>
+            <w:vMerge w:val="continue"/>
+            <w:tcBorders/>
+            <w:vAlign w:val="center"/>
+          </w:tcPr>
+          <w:p>
+            <w:pPr>
+              <w:bidi w:val="0"/>
+              <w:spacing w:line="240" w:lineRule="auto"/>
+              <w:jc w:val="both"/>
+              <w:rPr>
+                <w:rFonts w:hint="eastAsia" w:ascii="华文中宋" w:hAnsi="华文中宋" w:cs="华文中宋"/>
+                <w:b/>
+                <w:bCs/>
+                <w:color w:val="ED7D31" w:themeColor="accent2"/>
+                <w:spacing w:val="0"/>
+                <w:kern w:val="2"/>
+                <w:sz w:val="21"/>
+                <w:szCs w:val="24"/>
+                <w:vertAlign w:val="baseline"/>
+                <w:lang w:val="en-US" w:eastAsia="zh-CN" w:bidi="ar-SA"/>
+                <w14:textFill>
+                  <w14:solidFill>
+                    <w14:schemeClr w14:val="accent2"/>
+                  </w14:solidFill>
+                </w14:textFill>
+              </w:rPr>
+            </w:pPr>
+          </w:p>
+        </w:tc>
+        <w:tc>
+          <w:tcPr>
+            <w:tcW w:w="0" w:type="auto"/>
+            <w:vAlign w:val="center"/>
+          </w:tcPr>
+          <w:p>
+            <w:pPr>
+              <w:bidi w:val="0"/>
+              <w:spacing w:line="240" w:lineRule="auto"/>
+              <w:jc w:val="both"/>
+              <w:rPr>
+                <w:rFonts w:hint="eastAsia" w:ascii="华文中宋" w:hAnsi="华文中宋" w:cs="华文中宋"/>
+                <w:b/>
+                <w:bCs/>
+                <w:color w:val="FF0000"/>
+                <w:spacing w:val="0"/>
+                <w:sz w:val="21"/>
+                <w:szCs w:val="24"/>
+                <w:vertAlign w:val="baseline"/>
+                <w:lang w:val="en-US" w:eastAsia="zh-CN"/>
+              </w:rPr>
+            </w:pPr>
+            <w:r>
+              <w:rPr>
+                <w:rFonts w:hint="eastAsia" w:ascii="华文中宋" w:hAnsi="华文中宋" w:cs="华文中宋"/>
+                <w:b/>
+                <w:bCs/>
+                <w:color w:val="FF0000"/>
+                <w:spacing w:val="0"/>
+                <w:sz w:val="21"/>
+                <w:szCs w:val="24"/>
+                <w:vertAlign w:val="baseline"/>
+                <w:lang w:val="en-US" w:eastAsia="zh-CN"/>
+              </w:rPr>
+              <w:t>git push origin --force --all</w:t>
+            </w:r>
+          </w:p>
+          <w:p>
+            <w:pPr>
+              <w:bidi w:val="0"/>
+              <w:spacing w:line="240" w:lineRule="auto"/>
+              <w:jc w:val="both"/>
+              <w:rPr>
+                <w:rFonts w:hint="eastAsia" w:ascii="华文中宋" w:hAnsi="华文中宋" w:cs="华文中宋"/>
+                <w:b/>
+                <w:bCs/>
+                <w:color w:val="FF0000"/>
+                <w:spacing w:val="0"/>
+                <w:sz w:val="21"/>
+                <w:szCs w:val="24"/>
+                <w:vertAlign w:val="baseline"/>
+                <w:lang w:val="en-US" w:eastAsia="zh-CN"/>
+              </w:rPr>
+            </w:pPr>
+            <w:r>
+              <w:rPr>
+                <w:rFonts w:hint="eastAsia" w:ascii="华文中宋" w:hAnsi="华文中宋" w:cs="华文中宋"/>
+                <w:b/>
+                <w:bCs/>
+                <w:color w:val="FF0000"/>
+                <w:spacing w:val="0"/>
+                <w:sz w:val="21"/>
+                <w:szCs w:val="24"/>
+                <w:vertAlign w:val="baseline"/>
+                <w:lang w:val="en-US" w:eastAsia="zh-CN"/>
+              </w:rPr>
+              <w:t>git push origin --force --tags</w:t>
+            </w:r>
+          </w:p>
+        </w:tc>
+        <w:tc>
+          <w:tcPr>
+            <w:tcW w:w="0" w:type="auto"/>
+            <w:vAlign w:val="center"/>
+          </w:tcPr>
+          <w:p>
+            <w:pPr>
+              <w:bidi w:val="0"/>
+              <w:spacing w:line="240" w:lineRule="auto"/>
+              <w:jc w:val="left"/>
+              <w:rPr>
+                <w:rFonts w:hint="default" w:ascii="华文中宋" w:hAnsi="华文中宋" w:eastAsia="华文中宋" w:cs="华文中宋"/>
+                <w:b/>
+                <w:bCs/>
+                <w:color w:val="ED7D31" w:themeColor="accent2"/>
+                <w:spacing w:val="0"/>
+                <w:sz w:val="21"/>
+                <w:szCs w:val="24"/>
+                <w:vertAlign w:val="baseline"/>
+                <w:lang w:val="en-US" w:eastAsia="zh-CN"/>
+                <w14:textFill>
+                  <w14:solidFill>
+                    <w14:schemeClr w14:val="accent2"/>
+                  </w14:solidFill>
+                </w14:textFill>
+              </w:rPr>
+            </w:pPr>
+            <w:r>
+              <w:rPr>
+                <w:rFonts w:hint="eastAsia" w:ascii="华文中宋" w:hAnsi="华文中宋" w:cs="华文中宋"/>
+                <w:b/>
+                <w:bCs/>
+                <w:color w:val="EA82F1"/>
+                <w:sz w:val="21"/>
+                <w:szCs w:val="24"/>
+                <w:lang w:val="en-US" w:eastAsia="zh-CN"/>
+              </w:rPr>
+              <w:t>应用更改</w:t>
             </w:r>
           </w:p>
         </w:tc>
@@ -32425,12 +33037,6 @@
             <w:insideH w:val="single" w:color="auto" w:sz="4" w:space="0"/>
             <w:insideV w:val="single" w:color="auto" w:sz="4" w:space="0"/>
           </w:tblBorders>
-          <w:tblCellMar>
-            <w:top w:w="0" w:type="dxa"/>
-            <w:left w:w="108" w:type="dxa"/>
-            <w:bottom w:w="0" w:type="dxa"/>
-            <w:right w:w="108" w:type="dxa"/>
-          </w:tblCellMar>
         </w:tblPrEx>
         <w:tc>
           <w:tcPr>
@@ -38006,12 +38612,6 @@
             <w:insideH w:val="single" w:color="auto" w:sz="4" w:space="0"/>
             <w:insideV w:val="single" w:color="auto" w:sz="4" w:space="0"/>
           </w:tblBorders>
-          <w:tblCellMar>
-            <w:top w:w="0" w:type="dxa"/>
-            <w:left w:w="108" w:type="dxa"/>
-            <w:bottom w:w="0" w:type="dxa"/>
-            <w:right w:w="108" w:type="dxa"/>
-          </w:tblCellMar>
         </w:tblPrEx>
         <w:tc>
           <w:tcPr>
@@ -40913,12 +41513,6 @@
             <w:insideH w:val="single" w:color="auto" w:sz="4" w:space="0"/>
             <w:insideV w:val="single" w:color="auto" w:sz="4" w:space="0"/>
           </w:tblBorders>
-          <w:tblCellMar>
-            <w:top w:w="0" w:type="dxa"/>
-            <w:left w:w="108" w:type="dxa"/>
-            <w:bottom w:w="0" w:type="dxa"/>
-            <w:right w:w="108" w:type="dxa"/>
-          </w:tblCellMar>
         </w:tblPrEx>
         <w:tc>
           <w:tcPr>
@@ -41856,6 +42450,12 @@
             <w:insideH w:val="single" w:color="auto" w:sz="4" w:space="0"/>
             <w:insideV w:val="single" w:color="auto" w:sz="4" w:space="0"/>
           </w:tblBorders>
+          <w:tblCellMar>
+            <w:top w:w="0" w:type="dxa"/>
+            <w:left w:w="108" w:type="dxa"/>
+            <w:bottom w:w="0" w:type="dxa"/>
+            <w:right w:w="108" w:type="dxa"/>
+          </w:tblCellMar>
         </w:tblPrEx>
         <w:tc>
           <w:tcPr>
@@ -46026,8 +46626,6 @@
         </w:rPr>
         <w:t>&lt;user&gt; = root@localhost</w:t>
       </w:r>
-      <w:bookmarkStart w:id="9" w:name="_GoBack"/>
-      <w:bookmarkEnd w:id="9"/>
     </w:p>
     <w:tbl>
       <w:tblPr>
@@ -46064,6 +46662,12 @@
             <w:insideH w:val="single" w:color="auto" w:sz="4" w:space="0"/>
             <w:insideV w:val="single" w:color="auto" w:sz="4" w:space="0"/>
           </w:tblBorders>
+          <w:tblCellMar>
+            <w:top w:w="0" w:type="dxa"/>
+            <w:left w:w="108" w:type="dxa"/>
+            <w:bottom w:w="0" w:type="dxa"/>
+            <w:right w:w="108" w:type="dxa"/>
+          </w:tblCellMar>
         </w:tblPrEx>
         <w:tc>
           <w:tcPr>

</xml_diff>

<commit_message>
update on 2025-04-16 15:47:40.780712
</commit_message>
<xml_diff>
--- a/cfg - system.docx
+++ b/cfg - system.docx
@@ -4622,6 +4622,12 @@
             <w:insideH w:val="single" w:color="auto" w:sz="4" w:space="0"/>
             <w:insideV w:val="single" w:color="auto" w:sz="4" w:space="0"/>
           </w:tblBorders>
+          <w:tblCellMar>
+            <w:top w:w="0" w:type="dxa"/>
+            <w:left w:w="108" w:type="dxa"/>
+            <w:bottom w:w="0" w:type="dxa"/>
+            <w:right w:w="108" w:type="dxa"/>
+          </w:tblCellMar>
         </w:tblPrEx>
         <w:tc>
           <w:tcPr>
@@ -5065,6 +5071,14 @@
       </w:tr>
       <w:tr>
         <w:tblPrEx>
+          <w:tblBorders>
+            <w:top w:val="single" w:color="auto" w:sz="4" w:space="0"/>
+            <w:left w:val="single" w:color="auto" w:sz="4" w:space="0"/>
+            <w:bottom w:val="single" w:color="auto" w:sz="4" w:space="0"/>
+            <w:right w:val="single" w:color="auto" w:sz="4" w:space="0"/>
+            <w:insideH w:val="single" w:color="auto" w:sz="4" w:space="0"/>
+            <w:insideV w:val="single" w:color="auto" w:sz="4" w:space="0"/>
+          </w:tblBorders>
           <w:tblCellMar>
             <w:top w:w="0" w:type="dxa"/>
             <w:left w:w="108" w:type="dxa"/>
@@ -6145,6 +6159,12 @@
             <w:insideH w:val="single" w:color="auto" w:sz="4" w:space="0"/>
             <w:insideV w:val="single" w:color="auto" w:sz="4" w:space="0"/>
           </w:tblBorders>
+          <w:tblCellMar>
+            <w:top w:w="0" w:type="dxa"/>
+            <w:left w:w="108" w:type="dxa"/>
+            <w:bottom w:w="0" w:type="dxa"/>
+            <w:right w:w="108" w:type="dxa"/>
+          </w:tblCellMar>
         </w:tblPrEx>
         <w:tc>
           <w:tcPr>
@@ -10335,6 +10355,12 @@
             <w:insideH w:val="single" w:color="auto" w:sz="4" w:space="0"/>
             <w:insideV w:val="single" w:color="auto" w:sz="4" w:space="0"/>
           </w:tblBorders>
+          <w:tblCellMar>
+            <w:top w:w="0" w:type="dxa"/>
+            <w:left w:w="108" w:type="dxa"/>
+            <w:bottom w:w="0" w:type="dxa"/>
+            <w:right w:w="108" w:type="dxa"/>
+          </w:tblCellMar>
         </w:tblPrEx>
         <w:tc>
           <w:tcPr>
@@ -10395,6 +10421,12 @@
             <w:insideH w:val="single" w:color="auto" w:sz="4" w:space="0"/>
             <w:insideV w:val="single" w:color="auto" w:sz="4" w:space="0"/>
           </w:tblBorders>
+          <w:tblCellMar>
+            <w:top w:w="0" w:type="dxa"/>
+            <w:left w:w="108" w:type="dxa"/>
+            <w:bottom w:w="0" w:type="dxa"/>
+            <w:right w:w="108" w:type="dxa"/>
+          </w:tblCellMar>
         </w:tblPrEx>
         <w:trPr>
           <w:trHeight w:val="242" w:hRule="atLeast"/>
@@ -12800,6 +12832,12 @@
             <w:insideH w:val="single" w:color="auto" w:sz="4" w:space="0"/>
             <w:insideV w:val="single" w:color="auto" w:sz="4" w:space="0"/>
           </w:tblBorders>
+          <w:tblCellMar>
+            <w:top w:w="0" w:type="dxa"/>
+            <w:left w:w="108" w:type="dxa"/>
+            <w:bottom w:w="0" w:type="dxa"/>
+            <w:right w:w="108" w:type="dxa"/>
+          </w:tblCellMar>
         </w:tblPrEx>
         <w:tc>
           <w:tcPr>
@@ -15882,12 +15920,6 @@
             <w:insideH w:val="single" w:color="auto" w:sz="4" w:space="0"/>
             <w:insideV w:val="single" w:color="auto" w:sz="4" w:space="0"/>
           </w:tblBorders>
-          <w:tblCellMar>
-            <w:top w:w="0" w:type="dxa"/>
-            <w:left w:w="108" w:type="dxa"/>
-            <w:bottom w:w="0" w:type="dxa"/>
-            <w:right w:w="108" w:type="dxa"/>
-          </w:tblCellMar>
         </w:tblPrEx>
         <w:tc>
           <w:tcPr>
@@ -23366,7 +23398,7 @@
                 <w:vertAlign w:val="baseline"/>
                 <w:lang w:val="en-US" w:eastAsia="zh-CN"/>
               </w:rPr>
-              <w:t>git filter-repo --analyse</w:t>
+              <w:t>git filter-repo --analyze</w:t>
             </w:r>
           </w:p>
         </w:tc>
@@ -23509,8 +23541,6 @@
               </w:rPr>
               <w:t>git filter-repo --invert-paths --path &lt;path&gt;</w:t>
             </w:r>
-            <w:bookmarkStart w:id="9" w:name="_GoBack"/>
-            <w:bookmarkEnd w:id="9"/>
           </w:p>
         </w:tc>
         <w:tc>
@@ -24057,12 +24087,6 @@
             <w:insideH w:val="single" w:color="auto" w:sz="4" w:space="0"/>
             <w:insideV w:val="single" w:color="auto" w:sz="4" w:space="0"/>
           </w:tblBorders>
-          <w:tblCellMar>
-            <w:top w:w="0" w:type="dxa"/>
-            <w:left w:w="108" w:type="dxa"/>
-            <w:bottom w:w="0" w:type="dxa"/>
-            <w:right w:w="108" w:type="dxa"/>
-          </w:tblCellMar>
         </w:tblPrEx>
         <w:tc>
           <w:tcPr>
@@ -33037,6 +33061,12 @@
             <w:insideH w:val="single" w:color="auto" w:sz="4" w:space="0"/>
             <w:insideV w:val="single" w:color="auto" w:sz="4" w:space="0"/>
           </w:tblBorders>
+          <w:tblCellMar>
+            <w:top w:w="0" w:type="dxa"/>
+            <w:left w:w="108" w:type="dxa"/>
+            <w:bottom w:w="0" w:type="dxa"/>
+            <w:right w:w="108" w:type="dxa"/>
+          </w:tblCellMar>
         </w:tblPrEx>
         <w:tc>
           <w:tcPr>
@@ -37557,12 +37587,6 @@
             <w:insideH w:val="single" w:color="auto" w:sz="4" w:space="0"/>
             <w:insideV w:val="single" w:color="auto" w:sz="4" w:space="0"/>
           </w:tblBorders>
-          <w:tblCellMar>
-            <w:top w:w="0" w:type="dxa"/>
-            <w:left w:w="108" w:type="dxa"/>
-            <w:bottom w:w="0" w:type="dxa"/>
-            <w:right w:w="108" w:type="dxa"/>
-          </w:tblCellMar>
         </w:tblPrEx>
         <w:trPr>
           <w:trHeight w:val="90" w:hRule="atLeast"/>
@@ -38612,6 +38636,12 @@
             <w:insideH w:val="single" w:color="auto" w:sz="4" w:space="0"/>
             <w:insideV w:val="single" w:color="auto" w:sz="4" w:space="0"/>
           </w:tblBorders>
+          <w:tblCellMar>
+            <w:top w:w="0" w:type="dxa"/>
+            <w:left w:w="108" w:type="dxa"/>
+            <w:bottom w:w="0" w:type="dxa"/>
+            <w:right w:w="108" w:type="dxa"/>
+          </w:tblCellMar>
         </w:tblPrEx>
         <w:tc>
           <w:tcPr>
@@ -40032,12 +40062,6 @@
             <w:insideH w:val="single" w:color="auto" w:sz="4" w:space="0"/>
             <w:insideV w:val="single" w:color="auto" w:sz="4" w:space="0"/>
           </w:tblBorders>
-          <w:tblCellMar>
-            <w:top w:w="0" w:type="dxa"/>
-            <w:left w:w="108" w:type="dxa"/>
-            <w:bottom w:w="0" w:type="dxa"/>
-            <w:right w:w="108" w:type="dxa"/>
-          </w:tblCellMar>
         </w:tblPrEx>
         <w:tc>
           <w:tcPr>
@@ -41513,6 +41537,12 @@
             <w:insideH w:val="single" w:color="auto" w:sz="4" w:space="0"/>
             <w:insideV w:val="single" w:color="auto" w:sz="4" w:space="0"/>
           </w:tblBorders>
+          <w:tblCellMar>
+            <w:top w:w="0" w:type="dxa"/>
+            <w:left w:w="108" w:type="dxa"/>
+            <w:bottom w:w="0" w:type="dxa"/>
+            <w:right w:w="108" w:type="dxa"/>
+          </w:tblCellMar>
         </w:tblPrEx>
         <w:tc>
           <w:tcPr>
@@ -44324,12 +44354,6 @@
             <w:insideH w:val="single" w:color="auto" w:sz="4" w:space="0"/>
             <w:insideV w:val="single" w:color="auto" w:sz="4" w:space="0"/>
           </w:tblBorders>
-          <w:tblCellMar>
-            <w:top w:w="0" w:type="dxa"/>
-            <w:left w:w="108" w:type="dxa"/>
-            <w:bottom w:w="0" w:type="dxa"/>
-            <w:right w:w="108" w:type="dxa"/>
-          </w:tblCellMar>
         </w:tblPrEx>
         <w:tc>
           <w:tcPr>

</xml_diff>